<commit_message>
updated wire frame document
</commit_message>
<xml_diff>
--- a/ONLINESHOPPING.docx
+++ b/ONLINESHOPPING.docx
@@ -19,48 +19,24 @@
           <w:sz w:val="44"/>
           <w:szCs w:val="44"/>
         </w:rPr>
-        <w:t>O</w:t>
-      </w:r>
-      <w:r>
-        <w:rPr>
-          <w:b/>
-          <w:bCs/>
-          <w:sz w:val="44"/>
-          <w:szCs w:val="44"/>
-        </w:rPr>
-        <w:t xml:space="preserve">NLINE SHOPPING </w:t>
-      </w:r>
-    </w:p>
-    <w:p>
-      <w:pPr>
-        <w:ind w:left="2160" w:firstLine="720"/>
-        <w:rPr>
-          <w:b/>
-          <w:bCs/>
-          <w:sz w:val="44"/>
-          <w:szCs w:val="44"/>
-        </w:rPr>
-      </w:pPr>
-      <w:r>
-        <w:rPr>
-          <w:b/>
-          <w:bCs/>
-          <w:sz w:val="44"/>
-          <w:szCs w:val="44"/>
-        </w:rPr>
-        <w:t>MAIN PAGE</w:t>
+        <w:t xml:space="preserve">ONLINE SHOPPING </w:t>
       </w:r>
     </w:p>
     <w:p>
       <w:pPr>
         <w:ind w:left="1440" w:firstLine="720"/>
         <w:rPr>
-          <w:b/>
-          <w:bCs/>
           <w:sz w:val="44"/>
           <w:szCs w:val="44"/>
         </w:rPr>
       </w:pPr>
+      <w:r>
+        <w:rPr>
+          <w:sz w:val="44"/>
+          <w:szCs w:val="44"/>
+        </w:rPr>
+        <w:t>1.home page</w:t>
+      </w:r>
     </w:p>
     <w:p>
       <w:pPr>
@@ -2034,10 +2010,7 @@
     </w:p>
     <w:p>
       <w:pPr>
-        <w:ind w:left="1440" w:firstLine="720"/>
-        <w:rPr>
-          <w:b/>
-          <w:bCs/>
+        <w:rPr>
           <w:sz w:val="44"/>
           <w:szCs w:val="44"/>
         </w:rPr>
@@ -2050,10 +2023,11 @@
           <w:sz w:val="44"/>
           <w:szCs w:val="44"/>
         </w:rPr>
+        <w:lastRenderedPageBreak/>
         <mc:AlternateContent>
           <mc:Choice Requires="wps">
             <w:drawing>
-              <wp:anchor distT="0" distB="0" distL="114300" distR="114300" simplePos="0" relativeHeight="251694080" behindDoc="0" locked="0" layoutInCell="1" allowOverlap="1" wp14:anchorId="2C210D7A" wp14:editId="0B0EC908">
+              <wp:anchor distT="0" distB="0" distL="114300" distR="114300" simplePos="0" relativeHeight="251694080" behindDoc="0" locked="0" layoutInCell="1" allowOverlap="1" wp14:anchorId="1B86E0EE" wp14:editId="206FBAA4">
                 <wp:simplePos x="0" y="0"/>
                 <wp:positionH relativeFrom="column">
                   <wp:posOffset>-333375</wp:posOffset>
@@ -2123,7 +2097,7 @@
         <mc:AlternateContent>
           <mc:Choice Requires="wps">
             <w:drawing>
-              <wp:anchor distT="0" distB="0" distL="114300" distR="114300" simplePos="0" relativeHeight="251692032" behindDoc="0" locked="0" layoutInCell="1" allowOverlap="1" wp14:anchorId="5142E4DD" wp14:editId="0E52CB87">
+              <wp:anchor distT="0" distB="0" distL="114300" distR="114300" simplePos="0" relativeHeight="251692032" behindDoc="0" locked="0" layoutInCell="1" allowOverlap="1" wp14:anchorId="7957F78C" wp14:editId="3EC0AB1F">
                 <wp:simplePos x="0" y="0"/>
                 <wp:positionH relativeFrom="margin">
                   <wp:posOffset>-590550</wp:posOffset>
@@ -2199,6 +2173,13 @@
             </w:pict>
           </mc:Fallback>
         </mc:AlternateContent>
+      </w:r>
+      <w:r>
+        <w:rPr>
+          <w:sz w:val="44"/>
+          <w:szCs w:val="44"/>
+        </w:rPr>
+        <w:t>2.view on clicking ‘MEN’ in  menu</w:t>
       </w:r>
     </w:p>
     <w:p>
@@ -4386,12 +4367,25 @@
       <w:pPr>
         <w:ind w:left="1440" w:firstLine="720"/>
         <w:rPr>
-          <w:b/>
-          <w:bCs/>
           <w:sz w:val="44"/>
           <w:szCs w:val="44"/>
         </w:rPr>
       </w:pPr>
+      <w:r>
+        <w:rPr>
+          <w:sz w:val="44"/>
+          <w:szCs w:val="44"/>
+        </w:rPr>
+        <w:lastRenderedPageBreak/>
+        <w:t xml:space="preserve">3.view </w:t>
+      </w:r>
+      <w:r>
+        <w:rPr>
+          <w:sz w:val="44"/>
+          <w:szCs w:val="44"/>
+        </w:rPr>
+        <w:t>on clicking kids in menu</w:t>
+      </w:r>
     </w:p>
     <w:p>
       <w:pPr>
@@ -6763,12 +6757,25 @@
       <w:pPr>
         <w:ind w:left="1440" w:firstLine="720"/>
         <w:rPr>
-          <w:b/>
-          <w:bCs/>
           <w:sz w:val="44"/>
           <w:szCs w:val="44"/>
         </w:rPr>
       </w:pPr>
+      <w:r>
+        <w:rPr>
+          <w:sz w:val="44"/>
+          <w:szCs w:val="44"/>
+        </w:rPr>
+        <w:lastRenderedPageBreak/>
+        <w:t xml:space="preserve">3.view </w:t>
+      </w:r>
+      <w:r>
+        <w:rPr>
+          <w:sz w:val="44"/>
+          <w:szCs w:val="44"/>
+        </w:rPr>
+        <w:t>on search(search results).</w:t>
+      </w:r>
     </w:p>
     <w:p>
       <w:pPr>
@@ -9069,16 +9076,12 @@
       <w:pPr>
         <w:ind w:left="1440" w:firstLine="720"/>
         <w:rPr>
-          <w:b/>
-          <w:bCs/>
           <w:sz w:val="44"/>
           <w:szCs w:val="44"/>
         </w:rPr>
       </w:pPr>
       <w:r>
         <w:rPr>
-          <w:b/>
-          <w:bCs/>
           <w:noProof/>
           <w:sz w:val="44"/>
           <w:szCs w:val="44"/>
@@ -9148,8 +9151,6 @@
       </w:r>
       <w:r>
         <w:rPr>
-          <w:b/>
-          <w:bCs/>
           <w:noProof/>
           <w:sz w:val="44"/>
           <w:szCs w:val="44"/>
@@ -9233,6 +9234,20 @@
             </w:pict>
           </mc:Fallback>
         </mc:AlternateContent>
+      </w:r>
+      <w:r>
+        <w:rPr>
+          <w:sz w:val="44"/>
+          <w:szCs w:val="44"/>
+        </w:rPr>
+        <w:t>4.</w:t>
+      </w:r>
+      <w:r>
+        <w:rPr>
+          <w:sz w:val="44"/>
+          <w:szCs w:val="44"/>
+        </w:rPr>
+        <w:t>view on clicking  a product from list</w:t>
       </w:r>
     </w:p>
     <w:p>
@@ -10704,16 +10719,12 @@
       <w:pPr>
         <w:ind w:left="1440" w:firstLine="720"/>
         <w:rPr>
-          <w:b/>
-          <w:bCs/>
           <w:sz w:val="44"/>
           <w:szCs w:val="44"/>
         </w:rPr>
       </w:pPr>
       <w:r>
         <w:rPr>
-          <w:b/>
-          <w:bCs/>
           <w:noProof/>
           <w:sz w:val="44"/>
           <w:szCs w:val="44"/>
@@ -10783,8 +10794,6 @@
       </w:r>
       <w:r>
         <w:rPr>
-          <w:b/>
-          <w:bCs/>
           <w:noProof/>
           <w:sz w:val="44"/>
           <w:szCs w:val="44"/>
@@ -10897,6 +10906,20 @@
           </mc:Fallback>
         </mc:AlternateContent>
       </w:r>
+      <w:r>
+        <w:rPr>
+          <w:sz w:val="44"/>
+          <w:szCs w:val="44"/>
+        </w:rPr>
+        <w:t>5.</w:t>
+      </w:r>
+      <w:r>
+        <w:rPr>
+          <w:sz w:val="44"/>
+          <w:szCs w:val="44"/>
+        </w:rPr>
+        <w:t>CART view</w:t>
+      </w:r>
     </w:p>
     <w:p>
       <w:pPr>
@@ -11484,15 +11507,7 @@
                       <wps:txbx>
                         <w:txbxContent>
                           <w:p>
-                            <w:pPr>
-                              <w:rPr>
-                                <w:color w:val="002060"/>
-                              </w:rPr>
-                            </w:pPr>
                             <w:r>
-                              <w:rPr>
-                                <w:color w:val="002060"/>
-                              </w:rPr>
                               <w:t>MEN</w:t>
                             </w:r>
                           </w:p>
@@ -11512,19 +11527,15 @@
           </mc:Choice>
           <mc:Fallback>
             <w:pict>
-              <v:shape w14:anchorId="0801368F" id="Text Box 348" o:spid="_x0000_s1116" type="#_x0000_t202" style="position:absolute;margin-left:48.75pt;margin-top:3.5pt;width:51.75pt;height:25.5pt;z-index:251844608;visibility:visible;mso-wrap-style:square;mso-wrap-distance-left:9pt;mso-wrap-distance-top:0;mso-wrap-distance-right:9pt;mso-wrap-distance-bottom:0;mso-position-horizontal:absolute;mso-position-horizontal-relative:text;mso-position-vertical:absolute;mso-position-vertical-relative:text;v-text-anchor:top" o:gfxdata="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" fillcolor="white [3201]" strokeweight=".5pt">
+              <v:shapetype w14:anchorId="0801368F" id="_x0000_t202" coordsize="21600,21600" o:spt="202" path="m,l,21600r21600,l21600,xe">
+                <v:stroke joinstyle="miter"/>
+                <v:path gradientshapeok="t" o:connecttype="rect"/>
+              </v:shapetype>
+              <v:shape id="Text Box 348" o:spid="_x0000_s1116" type="#_x0000_t202" style="position:absolute;margin-left:48.75pt;margin-top:3.5pt;width:51.75pt;height:25.5pt;z-index:251844608;visibility:visible;mso-wrap-style:square;mso-wrap-distance-left:9pt;mso-wrap-distance-top:0;mso-wrap-distance-right:9pt;mso-wrap-distance-bottom:0;mso-position-horizontal:absolute;mso-position-horizontal-relative:text;mso-position-vertical:absolute;mso-position-vertical-relative:text;v-text-anchor:top" o:gfxdata="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" fillcolor="white [3201]" strokeweight=".5pt">
                 <v:textbox>
                   <w:txbxContent>
                     <w:p>
-                      <w:pPr>
-                        <w:rPr>
-                          <w:color w:val="002060"/>
-                        </w:rPr>
-                      </w:pPr>
                       <w:r>
-                        <w:rPr>
-                          <w:color w:val="002060"/>
-                        </w:rPr>
                         <w:t>MEN</w:t>
                       </w:r>
                     </w:p>
@@ -12335,11 +12346,34 @@
       </w:pPr>
       <w:r>
         <w:rPr>
+          <w:sz w:val="44"/>
+          <w:szCs w:val="44"/>
+        </w:rPr>
+        <w:lastRenderedPageBreak/>
+        <w:t>6.View on clicking place order.</w:t>
+      </w:r>
+    </w:p>
+    <w:p>
+      <w:pPr>
+        <w:rPr>
+          <w:sz w:val="44"/>
+          <w:szCs w:val="44"/>
+        </w:rPr>
+      </w:pPr>
+    </w:p>
+    <w:p>
+      <w:pPr>
+        <w:rPr>
+          <w:sz w:val="44"/>
+          <w:szCs w:val="44"/>
+        </w:rPr>
+      </w:pPr>
+      <w:r>
+        <w:rPr>
           <w:noProof/>
           <w:sz w:val="44"/>
           <w:szCs w:val="44"/>
         </w:rPr>
-        <w:lastRenderedPageBreak/>
         <mc:AlternateContent>
           <mc:Choice Requires="wps">
             <w:drawing>
@@ -12556,6 +12590,13 @@
           <w:szCs w:val="44"/>
         </w:rPr>
         <w:lastRenderedPageBreak/>
+        <w:t xml:space="preserve">7. </w:t>
+      </w:r>
+      <w:r>
+        <w:rPr>
+          <w:sz w:val="44"/>
+          <w:szCs w:val="44"/>
+        </w:rPr>
         <w:t>TRACK ORDER</w:t>
       </w:r>
     </w:p>
@@ -12632,11 +12673,9 @@
                             </w:r>
                           </w:p>
                           <w:p>
-                            <w:proofErr w:type="gramStart"/>
                             <w:r>
                               <w:t>ORDER  DATE</w:t>
                             </w:r>
-                            <w:proofErr w:type="gramEnd"/>
                           </w:p>
                           <w:p>
                             <w:r>
@@ -12709,6 +12748,14 @@
           <w:szCs w:val="44"/>
         </w:rPr>
       </w:pPr>
+      <w:r>
+        <w:rPr>
+          <w:sz w:val="44"/>
+          <w:szCs w:val="44"/>
+        </w:rPr>
+        <w:lastRenderedPageBreak/>
+        <w:t>8. view on clicking login in menu</w:t>
+      </w:r>
     </w:p>
     <w:p>
       <w:pPr>
@@ -14220,10 +14267,7 @@
     </w:p>
     <w:p>
       <w:pPr>
-        <w:ind w:left="1440" w:firstLine="720"/>
-        <w:rPr>
-          <w:b/>
-          <w:bCs/>
+        <w:rPr>
           <w:sz w:val="44"/>
           <w:szCs w:val="44"/>
         </w:rPr>
@@ -14386,6 +14430,13 @@
             </w:pict>
           </mc:Fallback>
         </mc:AlternateContent>
+      </w:r>
+      <w:r>
+        <w:rPr>
+          <w:sz w:val="44"/>
+          <w:szCs w:val="44"/>
+        </w:rPr>
+        <w:t>9. view on clicking create account from login page</w:t>
       </w:r>
     </w:p>
     <w:p>
@@ -15732,13 +15783,8 @@
                       <wps:txbx>
                         <w:txbxContent>
                           <w:p>
-                            <w:proofErr w:type="gramStart"/>
                             <w:r>
-                              <w:t>ALLREADY  HAVE</w:t>
-                            </w:r>
-                            <w:proofErr w:type="gramEnd"/>
-                            <w:r>
-                              <w:t xml:space="preserve"> AN ACCOUNT?</w:t>
+                              <w:t>ALLREADY  HAVE AN ACCOUNT?</w:t>
                             </w:r>
                             <w:r>
                               <w:rPr>
@@ -16502,7 +16548,14 @@
           <w:szCs w:val="44"/>
         </w:rPr>
         <w:lastRenderedPageBreak/>
-        <w:t xml:space="preserve">  ADMIN PART</w:t>
+        <w:t xml:space="preserve">  </w:t>
+      </w:r>
+      <w:r>
+        <w:rPr>
+          <w:sz w:val="44"/>
+          <w:szCs w:val="44"/>
+        </w:rPr>
+        <w:t xml:space="preserve">         10.ADMIN LOGIN PAGE</w:t>
       </w:r>
     </w:p>
     <w:p>
@@ -16928,15 +16981,136 @@
       </w:pPr>
       <w:r>
         <w:rPr>
+          <w:sz w:val="44"/>
+          <w:szCs w:val="44"/>
+        </w:rPr>
+        <w:lastRenderedPageBreak/>
+        <w:t>11.Admins page.</w:t>
+      </w:r>
+    </w:p>
+    <w:p>
+      <w:pPr>
+        <w:tabs>
+          <w:tab w:val="left" w:pos="4020"/>
+        </w:tabs>
+        <w:rPr>
+          <w:sz w:val="44"/>
+          <w:szCs w:val="44"/>
+        </w:rPr>
+      </w:pPr>
+      <w:r>
+        <w:rPr>
+          <w:sz w:val="44"/>
+          <w:szCs w:val="44"/>
+        </w:rPr>
+        <w:t>View on clicking view/edit category</w:t>
+      </w:r>
+    </w:p>
+    <w:p>
+      <w:pPr>
+        <w:tabs>
+          <w:tab w:val="left" w:pos="4020"/>
+        </w:tabs>
+        <w:rPr>
+          <w:sz w:val="44"/>
+          <w:szCs w:val="44"/>
+        </w:rPr>
+      </w:pPr>
+    </w:p>
+    <w:p>
+      <w:pPr>
+        <w:tabs>
+          <w:tab w:val="left" w:pos="4020"/>
+        </w:tabs>
+        <w:rPr>
+          <w:sz w:val="44"/>
+          <w:szCs w:val="44"/>
+        </w:rPr>
+      </w:pPr>
+      <w:r>
+        <w:rPr>
           <w:noProof/>
           <w:sz w:val="44"/>
           <w:szCs w:val="44"/>
         </w:rPr>
-        <w:lastRenderedPageBreak/>
         <mc:AlternateContent>
           <mc:Choice Requires="wps">
             <w:drawing>
-              <wp:anchor distT="0" distB="0" distL="114300" distR="114300" simplePos="0" relativeHeight="251876352" behindDoc="0" locked="0" layoutInCell="1" allowOverlap="1" wp14:anchorId="7A0E653F" wp14:editId="154F240A">
+              <wp:anchor distT="0" distB="0" distL="114300" distR="114300" simplePos="0" relativeHeight="251866112" behindDoc="0" locked="0" layoutInCell="1" allowOverlap="1" wp14:anchorId="186EE005" wp14:editId="7094EF76">
+                <wp:simplePos x="0" y="0"/>
+                <wp:positionH relativeFrom="column">
+                  <wp:posOffset>-285750</wp:posOffset>
+                </wp:positionH>
+                <wp:positionV relativeFrom="paragraph">
+                  <wp:posOffset>0</wp:posOffset>
+                </wp:positionV>
+                <wp:extent cx="6486525" cy="5324475"/>
+                <wp:effectExtent l="0" t="0" r="28575" b="28575"/>
+                <wp:wrapNone/>
+                <wp:docPr id="364" name="Rectangle 364"/>
+                <wp:cNvGraphicFramePr/>
+                <a:graphic xmlns:a="http://schemas.openxmlformats.org/drawingml/2006/main">
+                  <a:graphicData uri="http://schemas.microsoft.com/office/word/2010/wordprocessingShape">
+                    <wps:wsp>
+                      <wps:cNvSpPr/>
+                      <wps:spPr>
+                        <a:xfrm>
+                          <a:off x="0" y="0"/>
+                          <a:ext cx="6486525" cy="5324475"/>
+                        </a:xfrm>
+                        <a:prstGeom prst="rect">
+                          <a:avLst/>
+                        </a:prstGeom>
+                      </wps:spPr>
+                      <wps:style>
+                        <a:lnRef idx="2">
+                          <a:schemeClr val="accent6"/>
+                        </a:lnRef>
+                        <a:fillRef idx="1">
+                          <a:schemeClr val="lt1"/>
+                        </a:fillRef>
+                        <a:effectRef idx="0">
+                          <a:schemeClr val="accent6"/>
+                        </a:effectRef>
+                        <a:fontRef idx="minor">
+                          <a:schemeClr val="dk1"/>
+                        </a:fontRef>
+                      </wps:style>
+                      <wps:bodyPr rot="0" spcFirstLastPara="0" vertOverflow="overflow" horzOverflow="overflow" vert="horz" wrap="square" lIns="91440" tIns="45720" rIns="91440" bIns="45720" numCol="1" spcCol="0" rtlCol="0" fromWordArt="0" anchor="ctr" anchorCtr="0" forceAA="0" compatLnSpc="1">
+                        <a:prstTxWarp prst="textNoShape">
+                          <a:avLst/>
+                        </a:prstTxWarp>
+                        <a:noAutofit/>
+                      </wps:bodyPr>
+                    </wps:wsp>
+                  </a:graphicData>
+                </a:graphic>
+                <wp14:sizeRelH relativeFrom="margin">
+                  <wp14:pctWidth>0</wp14:pctWidth>
+                </wp14:sizeRelH>
+                <wp14:sizeRelV relativeFrom="margin">
+                  <wp14:pctHeight>0</wp14:pctHeight>
+                </wp14:sizeRelV>
+              </wp:anchor>
+            </w:drawing>
+          </mc:Choice>
+          <mc:Fallback>
+            <w:pict>
+              <v:rect w14:anchorId="7C87837E" id="Rectangle 364" o:spid="_x0000_s1026" style="position:absolute;margin-left:-22.5pt;margin-top:0;width:510.75pt;height:419.25pt;z-index:251866112;visibility:visible;mso-wrap-style:square;mso-width-percent:0;mso-height-percent:0;mso-wrap-distance-left:9pt;mso-wrap-distance-top:0;mso-wrap-distance-right:9pt;mso-wrap-distance-bottom:0;mso-position-horizontal:absolute;mso-position-horizontal-relative:text;mso-position-vertical:absolute;mso-position-vertical-relative:text;mso-width-percent:0;mso-height-percent:0;mso-width-relative:margin;mso-height-relative:margin;v-text-anchor:middle" o:gfxdata="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" fillcolor="white [3201]" strokecolor="#70ad47 [3209]" strokeweight="1pt"/>
+            </w:pict>
+          </mc:Fallback>
+        </mc:AlternateContent>
+      </w:r>
+      <w:r>
+        <w:rPr>
+          <w:noProof/>
+          <w:sz w:val="44"/>
+          <w:szCs w:val="44"/>
+        </w:rPr>
+        <mc:AlternateContent>
+          <mc:Choice Requires="wps">
+            <w:drawing>
+              <wp:anchor distT="0" distB="0" distL="114300" distR="114300" simplePos="0" relativeHeight="251876352" behindDoc="0" locked="0" layoutInCell="1" allowOverlap="1" wp14:anchorId="6218FAB6" wp14:editId="7356F507">
                 <wp:simplePos x="0" y="0"/>
                 <wp:positionH relativeFrom="column">
                   <wp:posOffset>2057400</wp:posOffset>
@@ -17126,7 +17300,7 @@
           </mc:Choice>
           <mc:Fallback>
             <w:pict>
-              <v:shape w14:anchorId="7A0E653F" id="Text Box 370" o:spid="_x0000_s1159" type="#_x0000_t202" style="position:absolute;margin-left:162pt;margin-top:21.75pt;width:291pt;height:382.5pt;z-index:251876352;visibility:visible;mso-wrap-style:square;mso-width-percent:0;mso-height-percent:0;mso-wrap-distance-left:9pt;mso-wrap-distance-top:0;mso-wrap-distance-right:9pt;mso-wrap-distance-bottom:0;mso-position-horizontal:absolute;mso-position-horizontal-relative:text;mso-position-vertical:absolute;mso-position-vertical-relative:text;mso-width-percent:0;mso-height-percent:0;mso-width-relative:margin;mso-height-relative:margin;v-text-anchor:top" o:gfxdata="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" fillcolor="white [3201]" strokeweight=".5pt">
+              <v:shape w14:anchorId="6218FAB6" id="Text Box 370" o:spid="_x0000_s1159" type="#_x0000_t202" style="position:absolute;margin-left:162pt;margin-top:21.75pt;width:291pt;height:382.5pt;z-index:251876352;visibility:visible;mso-wrap-style:square;mso-width-percent:0;mso-height-percent:0;mso-wrap-distance-left:9pt;mso-wrap-distance-top:0;mso-wrap-distance-right:9pt;mso-wrap-distance-bottom:0;mso-position-horizontal:absolute;mso-position-horizontal-relative:text;mso-position-vertical:absolute;mso-position-vertical-relative:text;mso-width-percent:0;mso-height-percent:0;mso-width-relative:margin;mso-height-relative:margin;v-text-anchor:top" o:gfxdata="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" fillcolor="white [3201]" strokeweight=".5pt">
                 <v:textbox>
                   <w:txbxContent>
                     <w:tbl>
@@ -17262,7 +17436,7 @@
         <mc:AlternateContent>
           <mc:Choice Requires="wps">
             <w:drawing>
-              <wp:anchor distT="0" distB="0" distL="114300" distR="114300" simplePos="0" relativeHeight="251867136" behindDoc="0" locked="0" layoutInCell="1" allowOverlap="1" wp14:anchorId="137346E5" wp14:editId="48737C08">
+              <wp:anchor distT="0" distB="0" distL="114300" distR="114300" simplePos="0" relativeHeight="251867136" behindDoc="0" locked="0" layoutInCell="1" allowOverlap="1" wp14:anchorId="6A02F05F" wp14:editId="0DCC5CD5">
                 <wp:simplePos x="0" y="0"/>
                 <wp:positionH relativeFrom="column">
                   <wp:posOffset>-38100</wp:posOffset>
@@ -17342,7 +17516,7 @@
           </mc:Choice>
           <mc:Fallback>
             <w:pict>
-              <v:shape w14:anchorId="137346E5" id="Text Box 365" o:spid="_x0000_s1160" type="#_x0000_t202" style="position:absolute;margin-left:-3pt;margin-top:25.5pt;width:131.25pt;height:29.25pt;z-index:251867136;visibility:visible;mso-wrap-style:square;mso-wrap-distance-left:9pt;mso-wrap-distance-top:0;mso-wrap-distance-right:9pt;mso-wrap-distance-bottom:0;mso-position-horizontal:absolute;mso-position-horizontal-relative:text;mso-position-vertical:absolute;mso-position-vertical-relative:text;v-text-anchor:top" o:gfxdata="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" fillcolor="white [3201]" strokeweight=".5pt">
+              <v:shape w14:anchorId="6A02F05F" id="Text Box 365" o:spid="_x0000_s1160" type="#_x0000_t202" style="position:absolute;margin-left:-3pt;margin-top:25.5pt;width:131.25pt;height:29.25pt;z-index:251867136;visibility:visible;mso-wrap-style:square;mso-wrap-distance-left:9pt;mso-wrap-distance-top:0;mso-wrap-distance-right:9pt;mso-wrap-distance-bottom:0;mso-position-horizontal:absolute;mso-position-horizontal-relative:text;mso-position-vertical:absolute;mso-position-vertical-relative:text;v-text-anchor:top" o:gfxdata="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" fillcolor="white [3201]" strokeweight=".5pt">
                 <v:textbox>
                   <w:txbxContent>
                     <w:p>
@@ -17361,74 +17535,6 @@
                   </w:txbxContent>
                 </v:textbox>
               </v:shape>
-            </w:pict>
-          </mc:Fallback>
-        </mc:AlternateContent>
-      </w:r>
-      <w:r>
-        <w:rPr>
-          <w:noProof/>
-          <w:sz w:val="44"/>
-          <w:szCs w:val="44"/>
-        </w:rPr>
-        <mc:AlternateContent>
-          <mc:Choice Requires="wps">
-            <w:drawing>
-              <wp:anchor distT="0" distB="0" distL="114300" distR="114300" simplePos="0" relativeHeight="251866112" behindDoc="0" locked="0" layoutInCell="1" allowOverlap="1" wp14:anchorId="116A2BA1" wp14:editId="31188878">
-                <wp:simplePos x="0" y="0"/>
-                <wp:positionH relativeFrom="column">
-                  <wp:posOffset>-295275</wp:posOffset>
-                </wp:positionH>
-                <wp:positionV relativeFrom="paragraph">
-                  <wp:posOffset>-180975</wp:posOffset>
-                </wp:positionV>
-                <wp:extent cx="6334125" cy="6600825"/>
-                <wp:effectExtent l="0" t="0" r="28575" b="28575"/>
-                <wp:wrapNone/>
-                <wp:docPr id="364" name="Rectangle 364"/>
-                <wp:cNvGraphicFramePr/>
-                <a:graphic xmlns:a="http://schemas.openxmlformats.org/drawingml/2006/main">
-                  <a:graphicData uri="http://schemas.microsoft.com/office/word/2010/wordprocessingShape">
-                    <wps:wsp>
-                      <wps:cNvSpPr/>
-                      <wps:spPr>
-                        <a:xfrm>
-                          <a:off x="0" y="0"/>
-                          <a:ext cx="6334125" cy="6600825"/>
-                        </a:xfrm>
-                        <a:prstGeom prst="rect">
-                          <a:avLst/>
-                        </a:prstGeom>
-                      </wps:spPr>
-                      <wps:style>
-                        <a:lnRef idx="2">
-                          <a:schemeClr val="accent6"/>
-                        </a:lnRef>
-                        <a:fillRef idx="1">
-                          <a:schemeClr val="lt1"/>
-                        </a:fillRef>
-                        <a:effectRef idx="0">
-                          <a:schemeClr val="accent6"/>
-                        </a:effectRef>
-                        <a:fontRef idx="minor">
-                          <a:schemeClr val="dk1"/>
-                        </a:fontRef>
-                      </wps:style>
-                      <wps:bodyPr rot="0" spcFirstLastPara="0" vertOverflow="overflow" horzOverflow="overflow" vert="horz" wrap="square" lIns="91440" tIns="45720" rIns="91440" bIns="45720" numCol="1" spcCol="0" rtlCol="0" fromWordArt="0" anchor="ctr" anchorCtr="0" forceAA="0" compatLnSpc="1">
-                        <a:prstTxWarp prst="textNoShape">
-                          <a:avLst/>
-                        </a:prstTxWarp>
-                        <a:noAutofit/>
-                      </wps:bodyPr>
-                    </wps:wsp>
-                  </a:graphicData>
-                </a:graphic>
-              </wp:anchor>
-            </w:drawing>
-          </mc:Choice>
-          <mc:Fallback>
-            <w:pict>
-              <v:rect w14:anchorId="30CA5F78" id="Rectangle 364" o:spid="_x0000_s1026" style="position:absolute;margin-left:-23.25pt;margin-top:-14.25pt;width:498.75pt;height:519.75pt;z-index:251866112;visibility:visible;mso-wrap-style:square;mso-wrap-distance-left:9pt;mso-wrap-distance-top:0;mso-wrap-distance-right:9pt;mso-wrap-distance-bottom:0;mso-position-horizontal:absolute;mso-position-horizontal-relative:text;mso-position-vertical:absolute;mso-position-vertical-relative:text;v-text-anchor:middle" o:gfxdata="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" fillcolor="white [3201]" strokecolor="#70ad47 [3209]" strokeweight="1pt"/>
             </w:pict>
           </mc:Fallback>
         </mc:AlternateContent>
@@ -17848,15 +17954,177 @@
       </w:pPr>
       <w:r>
         <w:rPr>
+          <w:sz w:val="44"/>
+          <w:szCs w:val="44"/>
+        </w:rPr>
+        <w:lastRenderedPageBreak/>
+        <w:t>1</w:t>
+      </w:r>
+      <w:r>
+        <w:rPr>
+          <w:sz w:val="44"/>
+          <w:szCs w:val="44"/>
+        </w:rPr>
+        <w:t>2</w:t>
+      </w:r>
+      <w:r>
+        <w:rPr>
+          <w:sz w:val="44"/>
+          <w:szCs w:val="44"/>
+        </w:rPr>
+        <w:t>.Admins page.</w:t>
+      </w:r>
+    </w:p>
+    <w:p>
+      <w:pPr>
+        <w:tabs>
+          <w:tab w:val="left" w:pos="4020"/>
+        </w:tabs>
+        <w:rPr>
+          <w:sz w:val="44"/>
+          <w:szCs w:val="44"/>
+        </w:rPr>
+      </w:pPr>
+      <w:r>
+        <w:rPr>
+          <w:sz w:val="44"/>
+          <w:szCs w:val="44"/>
+        </w:rPr>
+        <w:t xml:space="preserve">View on clicking view/edit </w:t>
+      </w:r>
+      <w:r>
+        <w:rPr>
+          <w:sz w:val="44"/>
+          <w:szCs w:val="44"/>
+        </w:rPr>
+        <w:t>sub</w:t>
+      </w:r>
+      <w:r>
+        <w:rPr>
+          <w:sz w:val="44"/>
+          <w:szCs w:val="44"/>
+        </w:rPr>
+        <w:t>category</w:t>
+      </w:r>
+    </w:p>
+    <w:p>
+      <w:pPr>
+        <w:tabs>
+          <w:tab w:val="left" w:pos="4020"/>
+        </w:tabs>
+        <w:rPr>
+          <w:sz w:val="44"/>
+          <w:szCs w:val="44"/>
+        </w:rPr>
+      </w:pPr>
+    </w:p>
+    <w:p>
+      <w:pPr>
+        <w:tabs>
+          <w:tab w:val="left" w:pos="4020"/>
+        </w:tabs>
+        <w:rPr>
+          <w:sz w:val="44"/>
+          <w:szCs w:val="44"/>
+        </w:rPr>
+      </w:pPr>
+    </w:p>
+    <w:p>
+      <w:pPr>
+        <w:tabs>
+          <w:tab w:val="left" w:pos="4020"/>
+        </w:tabs>
+        <w:rPr>
+          <w:sz w:val="44"/>
+          <w:szCs w:val="44"/>
+        </w:rPr>
+      </w:pPr>
+      <w:r>
+        <w:rPr>
           <w:noProof/>
           <w:sz w:val="44"/>
           <w:szCs w:val="44"/>
         </w:rPr>
-        <w:lastRenderedPageBreak/>
         <mc:AlternateContent>
           <mc:Choice Requires="wps">
             <w:drawing>
-              <wp:anchor distT="0" distB="0" distL="114300" distR="114300" simplePos="0" relativeHeight="251884544" behindDoc="0" locked="0" layoutInCell="1" allowOverlap="1" wp14:anchorId="3DA35BB3" wp14:editId="3F01B98B">
+              <wp:anchor distT="0" distB="0" distL="114300" distR="114300" simplePos="0" relativeHeight="251878400" behindDoc="0" locked="0" layoutInCell="1" allowOverlap="1" wp14:anchorId="43D39419" wp14:editId="26E54E3D">
+                <wp:simplePos x="0" y="0"/>
+                <wp:positionH relativeFrom="margin">
+                  <wp:align>right</wp:align>
+                </wp:positionH>
+                <wp:positionV relativeFrom="paragraph">
+                  <wp:posOffset>9525</wp:posOffset>
+                </wp:positionV>
+                <wp:extent cx="6067425" cy="5324475"/>
+                <wp:effectExtent l="0" t="0" r="28575" b="28575"/>
+                <wp:wrapNone/>
+                <wp:docPr id="373" name="Rectangle 373"/>
+                <wp:cNvGraphicFramePr/>
+                <a:graphic xmlns:a="http://schemas.openxmlformats.org/drawingml/2006/main">
+                  <a:graphicData uri="http://schemas.microsoft.com/office/word/2010/wordprocessingShape">
+                    <wps:wsp>
+                      <wps:cNvSpPr/>
+                      <wps:spPr>
+                        <a:xfrm>
+                          <a:off x="0" y="0"/>
+                          <a:ext cx="6067425" cy="5324475"/>
+                        </a:xfrm>
+                        <a:prstGeom prst="rect">
+                          <a:avLst/>
+                        </a:prstGeom>
+                      </wps:spPr>
+                      <wps:style>
+                        <a:lnRef idx="2">
+                          <a:schemeClr val="accent6"/>
+                        </a:lnRef>
+                        <a:fillRef idx="1">
+                          <a:schemeClr val="lt1"/>
+                        </a:fillRef>
+                        <a:effectRef idx="0">
+                          <a:schemeClr val="accent6"/>
+                        </a:effectRef>
+                        <a:fontRef idx="minor">
+                          <a:schemeClr val="dk1"/>
+                        </a:fontRef>
+                      </wps:style>
+                      <wps:bodyPr rot="0" spcFirstLastPara="0" vertOverflow="overflow" horzOverflow="overflow" vert="horz" wrap="square" lIns="91440" tIns="45720" rIns="91440" bIns="45720" numCol="1" spcCol="0" rtlCol="0" fromWordArt="0" anchor="ctr" anchorCtr="0" forceAA="0" compatLnSpc="1">
+                        <a:prstTxWarp prst="textNoShape">
+                          <a:avLst/>
+                        </a:prstTxWarp>
+                        <a:noAutofit/>
+                      </wps:bodyPr>
+                    </wps:wsp>
+                  </a:graphicData>
+                </a:graphic>
+                <wp14:sizeRelH relativeFrom="margin">
+                  <wp14:pctWidth>0</wp14:pctWidth>
+                </wp14:sizeRelH>
+                <wp14:sizeRelV relativeFrom="margin">
+                  <wp14:pctHeight>0</wp14:pctHeight>
+                </wp14:sizeRelV>
+              </wp:anchor>
+            </w:drawing>
+          </mc:Choice>
+          <mc:Fallback>
+            <w:pict>
+              <v:rect w14:anchorId="589DA581" id="Rectangle 373" o:spid="_x0000_s1026" style="position:absolute;margin-left:426.55pt;margin-top:.75pt;width:477.75pt;height:419.25pt;z-index:251878400;visibility:visible;mso-wrap-style:square;mso-width-percent:0;mso-height-percent:0;mso-wrap-distance-left:9pt;mso-wrap-distance-top:0;mso-wrap-distance-right:9pt;mso-wrap-distance-bottom:0;mso-position-horizontal:right;mso-position-horizontal-relative:margin;mso-position-vertical:absolute;mso-position-vertical-relative:text;mso-width-percent:0;mso-height-percent:0;mso-width-relative:margin;mso-height-relative:margin;v-text-anchor:middle" o:gfxdata="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" fillcolor="white [3201]" strokecolor="#70ad47 [3209]" strokeweight="1pt">
+                <w10:wrap anchorx="margin"/>
+              </v:rect>
+            </w:pict>
+          </mc:Fallback>
+        </mc:AlternateContent>
+      </w:r>
+      <w:r>
+        <w:rPr>
+          <w:noProof/>
+          <w:sz w:val="44"/>
+          <w:szCs w:val="44"/>
+        </w:rPr>
+        <mc:AlternateContent>
+          <mc:Choice Requires="wps">
+            <w:drawing>
+              <wp:anchor distT="0" distB="0" distL="114300" distR="114300" simplePos="0" relativeHeight="251884544" behindDoc="0" locked="0" layoutInCell="1" allowOverlap="1" wp14:anchorId="55D8F9BB" wp14:editId="7FF15DFC">
                 <wp:simplePos x="0" y="0"/>
                 <wp:positionH relativeFrom="column">
                   <wp:posOffset>2057400</wp:posOffset>
@@ -18069,7 +18337,7 @@
           </mc:Choice>
           <mc:Fallback>
             <w:pict>
-              <v:shape w14:anchorId="3DA35BB3" id="Text Box 371" o:spid="_x0000_s1165" type="#_x0000_t202" style="position:absolute;margin-left:162pt;margin-top:21.75pt;width:291pt;height:382.5pt;z-index:251884544;visibility:visible;mso-wrap-style:square;mso-width-percent:0;mso-height-percent:0;mso-wrap-distance-left:9pt;mso-wrap-distance-top:0;mso-wrap-distance-right:9pt;mso-wrap-distance-bottom:0;mso-position-horizontal:absolute;mso-position-horizontal-relative:text;mso-position-vertical:absolute;mso-position-vertical-relative:text;mso-width-percent:0;mso-height-percent:0;mso-width-relative:margin;mso-height-relative:margin;v-text-anchor:top" o:gfxdata="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" fillcolor="white [3201]" strokeweight=".5pt">
+              <v:shape w14:anchorId="55D8F9BB" id="Text Box 371" o:spid="_x0000_s1165" type="#_x0000_t202" style="position:absolute;margin-left:162pt;margin-top:21.75pt;width:291pt;height:382.5pt;z-index:251884544;visibility:visible;mso-wrap-style:square;mso-width-percent:0;mso-height-percent:0;mso-wrap-distance-left:9pt;mso-wrap-distance-top:0;mso-wrap-distance-right:9pt;mso-wrap-distance-bottom:0;mso-position-horizontal:absolute;mso-position-horizontal-relative:text;mso-position-vertical:absolute;mso-position-vertical-relative:text;mso-width-percent:0;mso-height-percent:0;mso-width-relative:margin;mso-height-relative:margin;v-text-anchor:top" o:gfxdata="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" fillcolor="white [3201]" strokeweight=".5pt">
                 <v:textbox>
                   <w:txbxContent>
                     <w:tbl>
@@ -18228,7 +18496,7 @@
         <mc:AlternateContent>
           <mc:Choice Requires="wps">
             <w:drawing>
-              <wp:anchor distT="0" distB="0" distL="114300" distR="114300" simplePos="0" relativeHeight="251879424" behindDoc="0" locked="0" layoutInCell="1" allowOverlap="1" wp14:anchorId="4037E954" wp14:editId="3BFF2192">
+              <wp:anchor distT="0" distB="0" distL="114300" distR="114300" simplePos="0" relativeHeight="251879424" behindDoc="0" locked="0" layoutInCell="1" allowOverlap="1" wp14:anchorId="69AF91B1" wp14:editId="0F752AF7">
                 <wp:simplePos x="0" y="0"/>
                 <wp:positionH relativeFrom="column">
                   <wp:posOffset>-38100</wp:posOffset>
@@ -18300,7 +18568,7 @@
           </mc:Choice>
           <mc:Fallback>
             <w:pict>
-              <v:shape w14:anchorId="4037E954" id="Text Box 372" o:spid="_x0000_s1166" type="#_x0000_t202" style="position:absolute;margin-left:-3pt;margin-top:25.5pt;width:131.25pt;height:29.25pt;z-index:251879424;visibility:visible;mso-wrap-style:square;mso-wrap-distance-left:9pt;mso-wrap-distance-top:0;mso-wrap-distance-right:9pt;mso-wrap-distance-bottom:0;mso-position-horizontal:absolute;mso-position-horizontal-relative:text;mso-position-vertical:absolute;mso-position-vertical-relative:text;v-text-anchor:top" o:gfxdata="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" fillcolor="white [3201]" strokeweight=".5pt">
+              <v:shape w14:anchorId="69AF91B1" id="Text Box 372" o:spid="_x0000_s1166" type="#_x0000_t202" style="position:absolute;margin-left:-3pt;margin-top:25.5pt;width:131.25pt;height:29.25pt;z-index:251879424;visibility:visible;mso-wrap-style:square;mso-wrap-distance-left:9pt;mso-wrap-distance-top:0;mso-wrap-distance-right:9pt;mso-wrap-distance-bottom:0;mso-position-horizontal:absolute;mso-position-horizontal-relative:text;mso-position-vertical:absolute;mso-position-vertical-relative:text;v-text-anchor:top" o:gfxdata="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" fillcolor="white [3201]" strokeweight=".5pt">
                 <v:textbox>
                   <w:txbxContent>
                     <w:p>
@@ -18311,74 +18579,6 @@
                   </w:txbxContent>
                 </v:textbox>
               </v:shape>
-            </w:pict>
-          </mc:Fallback>
-        </mc:AlternateContent>
-      </w:r>
-      <w:r>
-        <w:rPr>
-          <w:noProof/>
-          <w:sz w:val="44"/>
-          <w:szCs w:val="44"/>
-        </w:rPr>
-        <mc:AlternateContent>
-          <mc:Choice Requires="wps">
-            <w:drawing>
-              <wp:anchor distT="0" distB="0" distL="114300" distR="114300" simplePos="0" relativeHeight="251878400" behindDoc="0" locked="0" layoutInCell="1" allowOverlap="1" wp14:anchorId="45B7A0A6" wp14:editId="309AEC81">
-                <wp:simplePos x="0" y="0"/>
-                <wp:positionH relativeFrom="column">
-                  <wp:posOffset>-295275</wp:posOffset>
-                </wp:positionH>
-                <wp:positionV relativeFrom="paragraph">
-                  <wp:posOffset>-180975</wp:posOffset>
-                </wp:positionV>
-                <wp:extent cx="6334125" cy="6600825"/>
-                <wp:effectExtent l="0" t="0" r="28575" b="28575"/>
-                <wp:wrapNone/>
-                <wp:docPr id="373" name="Rectangle 373"/>
-                <wp:cNvGraphicFramePr/>
-                <a:graphic xmlns:a="http://schemas.openxmlformats.org/drawingml/2006/main">
-                  <a:graphicData uri="http://schemas.microsoft.com/office/word/2010/wordprocessingShape">
-                    <wps:wsp>
-                      <wps:cNvSpPr/>
-                      <wps:spPr>
-                        <a:xfrm>
-                          <a:off x="0" y="0"/>
-                          <a:ext cx="6334125" cy="6600825"/>
-                        </a:xfrm>
-                        <a:prstGeom prst="rect">
-                          <a:avLst/>
-                        </a:prstGeom>
-                      </wps:spPr>
-                      <wps:style>
-                        <a:lnRef idx="2">
-                          <a:schemeClr val="accent6"/>
-                        </a:lnRef>
-                        <a:fillRef idx="1">
-                          <a:schemeClr val="lt1"/>
-                        </a:fillRef>
-                        <a:effectRef idx="0">
-                          <a:schemeClr val="accent6"/>
-                        </a:effectRef>
-                        <a:fontRef idx="minor">
-                          <a:schemeClr val="dk1"/>
-                        </a:fontRef>
-                      </wps:style>
-                      <wps:bodyPr rot="0" spcFirstLastPara="0" vertOverflow="overflow" horzOverflow="overflow" vert="horz" wrap="square" lIns="91440" tIns="45720" rIns="91440" bIns="45720" numCol="1" spcCol="0" rtlCol="0" fromWordArt="0" anchor="ctr" anchorCtr="0" forceAA="0" compatLnSpc="1">
-                        <a:prstTxWarp prst="textNoShape">
-                          <a:avLst/>
-                        </a:prstTxWarp>
-                        <a:noAutofit/>
-                      </wps:bodyPr>
-                    </wps:wsp>
-                  </a:graphicData>
-                </a:graphic>
-              </wp:anchor>
-            </w:drawing>
-          </mc:Choice>
-          <mc:Fallback>
-            <w:pict>
-              <v:rect w14:anchorId="50571189" id="Rectangle 373" o:spid="_x0000_s1026" style="position:absolute;margin-left:-23.25pt;margin-top:-14.25pt;width:498.75pt;height:519.75pt;z-index:251878400;visibility:visible;mso-wrap-style:square;mso-wrap-distance-left:9pt;mso-wrap-distance-top:0;mso-wrap-distance-right:9pt;mso-wrap-distance-bottom:0;mso-position-horizontal:absolute;mso-position-horizontal-relative:text;mso-position-vertical:absolute;mso-position-vertical-relative:text;v-text-anchor:middle" o:gfxdata="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" fillcolor="white [3201]" strokecolor="#70ad47 [3209]" strokeweight="1pt"/>
             </w:pict>
           </mc:Fallback>
         </mc:AlternateContent>
@@ -18814,15 +19014,161 @@
       </w:pPr>
       <w:r>
         <w:rPr>
+          <w:sz w:val="44"/>
+          <w:szCs w:val="44"/>
+        </w:rPr>
+        <w:lastRenderedPageBreak/>
+        <w:t>13</w:t>
+      </w:r>
+      <w:r>
+        <w:rPr>
+          <w:sz w:val="44"/>
+          <w:szCs w:val="44"/>
+        </w:rPr>
+        <w:t>.Admins page.</w:t>
+      </w:r>
+    </w:p>
+    <w:p>
+      <w:pPr>
+        <w:tabs>
+          <w:tab w:val="left" w:pos="4020"/>
+        </w:tabs>
+        <w:rPr>
+          <w:sz w:val="44"/>
+          <w:szCs w:val="44"/>
+        </w:rPr>
+      </w:pPr>
+      <w:r>
+        <w:rPr>
+          <w:sz w:val="44"/>
+          <w:szCs w:val="44"/>
+        </w:rPr>
+        <w:t xml:space="preserve">View on clicking view/edit </w:t>
+      </w:r>
+      <w:r>
+        <w:rPr>
+          <w:sz w:val="44"/>
+          <w:szCs w:val="44"/>
+        </w:rPr>
+        <w:t>product</w:t>
+      </w:r>
+    </w:p>
+    <w:p>
+      <w:pPr>
+        <w:tabs>
+          <w:tab w:val="left" w:pos="4020"/>
+        </w:tabs>
+        <w:rPr>
+          <w:sz w:val="44"/>
+          <w:szCs w:val="44"/>
+        </w:rPr>
+      </w:pPr>
+    </w:p>
+    <w:p>
+      <w:pPr>
+        <w:tabs>
+          <w:tab w:val="left" w:pos="4020"/>
+        </w:tabs>
+        <w:rPr>
+          <w:sz w:val="44"/>
+          <w:szCs w:val="44"/>
+        </w:rPr>
+      </w:pPr>
+    </w:p>
+    <w:p>
+      <w:pPr>
+        <w:tabs>
+          <w:tab w:val="left" w:pos="4020"/>
+        </w:tabs>
+        <w:rPr>
+          <w:sz w:val="44"/>
+          <w:szCs w:val="44"/>
+        </w:rPr>
+      </w:pPr>
+      <w:r>
+        <w:rPr>
           <w:noProof/>
           <w:sz w:val="44"/>
           <w:szCs w:val="44"/>
         </w:rPr>
-        <w:lastRenderedPageBreak/>
         <mc:AlternateContent>
           <mc:Choice Requires="wps">
             <w:drawing>
-              <wp:anchor distT="0" distB="0" distL="114300" distR="114300" simplePos="0" relativeHeight="251892736" behindDoc="0" locked="0" layoutInCell="1" allowOverlap="1" wp14:anchorId="3DA35BB3" wp14:editId="3F01B98B">
+              <wp:anchor distT="0" distB="0" distL="114300" distR="114300" simplePos="0" relativeHeight="251886592" behindDoc="0" locked="0" layoutInCell="1" allowOverlap="1" wp14:anchorId="5FDD1B10" wp14:editId="40642342">
+                <wp:simplePos x="0" y="0"/>
+                <wp:positionH relativeFrom="column">
+                  <wp:posOffset>-276225</wp:posOffset>
+                </wp:positionH>
+                <wp:positionV relativeFrom="paragraph">
+                  <wp:posOffset>9525</wp:posOffset>
+                </wp:positionV>
+                <wp:extent cx="6362700" cy="5534025"/>
+                <wp:effectExtent l="0" t="0" r="19050" b="28575"/>
+                <wp:wrapNone/>
+                <wp:docPr id="380" name="Rectangle 380"/>
+                <wp:cNvGraphicFramePr/>
+                <a:graphic xmlns:a="http://schemas.openxmlformats.org/drawingml/2006/main">
+                  <a:graphicData uri="http://schemas.microsoft.com/office/word/2010/wordprocessingShape">
+                    <wps:wsp>
+                      <wps:cNvSpPr/>
+                      <wps:spPr>
+                        <a:xfrm>
+                          <a:off x="0" y="0"/>
+                          <a:ext cx="6362700" cy="5534025"/>
+                        </a:xfrm>
+                        <a:prstGeom prst="rect">
+                          <a:avLst/>
+                        </a:prstGeom>
+                      </wps:spPr>
+                      <wps:style>
+                        <a:lnRef idx="2">
+                          <a:schemeClr val="accent6"/>
+                        </a:lnRef>
+                        <a:fillRef idx="1">
+                          <a:schemeClr val="lt1"/>
+                        </a:fillRef>
+                        <a:effectRef idx="0">
+                          <a:schemeClr val="accent6"/>
+                        </a:effectRef>
+                        <a:fontRef idx="minor">
+                          <a:schemeClr val="dk1"/>
+                        </a:fontRef>
+                      </wps:style>
+                      <wps:bodyPr rot="0" spcFirstLastPara="0" vertOverflow="overflow" horzOverflow="overflow" vert="horz" wrap="square" lIns="91440" tIns="45720" rIns="91440" bIns="45720" numCol="1" spcCol="0" rtlCol="0" fromWordArt="0" anchor="ctr" anchorCtr="0" forceAA="0" compatLnSpc="1">
+                        <a:prstTxWarp prst="textNoShape">
+                          <a:avLst/>
+                        </a:prstTxWarp>
+                        <a:noAutofit/>
+                      </wps:bodyPr>
+                    </wps:wsp>
+                  </a:graphicData>
+                </a:graphic>
+                <wp14:sizeRelH relativeFrom="margin">
+                  <wp14:pctWidth>0</wp14:pctWidth>
+                </wp14:sizeRelH>
+                <wp14:sizeRelV relativeFrom="margin">
+                  <wp14:pctHeight>0</wp14:pctHeight>
+                </wp14:sizeRelV>
+              </wp:anchor>
+            </w:drawing>
+          </mc:Choice>
+          <mc:Fallback>
+            <w:pict>
+              <v:rect w14:anchorId="48A30DAB" id="Rectangle 380" o:spid="_x0000_s1026" style="position:absolute;margin-left:-21.75pt;margin-top:.75pt;width:501pt;height:435.75pt;z-index:251886592;visibility:visible;mso-wrap-style:square;mso-width-percent:0;mso-height-percent:0;mso-wrap-distance-left:9pt;mso-wrap-distance-top:0;mso-wrap-distance-right:9pt;mso-wrap-distance-bottom:0;mso-position-horizontal:absolute;mso-position-horizontal-relative:text;mso-position-vertical:absolute;mso-position-vertical-relative:text;mso-width-percent:0;mso-height-percent:0;mso-width-relative:margin;mso-height-relative:margin;v-text-anchor:middle" o:gfxdata="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" fillcolor="white [3201]" strokecolor="#70ad47 [3209]" strokeweight="1pt"/>
+            </w:pict>
+          </mc:Fallback>
+        </mc:AlternateContent>
+      </w:r>
+      <w:r>
+        <w:rPr>
+          <w:noProof/>
+          <w:sz w:val="44"/>
+          <w:szCs w:val="44"/>
+        </w:rPr>
+        <mc:AlternateContent>
+          <mc:Choice Requires="wps">
+            <w:drawing>
+              <wp:anchor distT="0" distB="0" distL="114300" distR="114300" simplePos="0" relativeHeight="251892736" behindDoc="0" locked="0" layoutInCell="1" allowOverlap="1" wp14:anchorId="5609E740" wp14:editId="54F9641B">
                 <wp:simplePos x="0" y="0"/>
                 <wp:positionH relativeFrom="column">
                   <wp:posOffset>2057400</wp:posOffset>
@@ -19058,7 +19404,7 @@
           </mc:Choice>
           <mc:Fallback>
             <w:pict>
-              <v:shape w14:anchorId="3DA35BB3" id="Text Box 378" o:spid="_x0000_s1171" type="#_x0000_t202" style="position:absolute;margin-left:162pt;margin-top:21.75pt;width:291pt;height:382.5pt;z-index:251892736;visibility:visible;mso-wrap-style:square;mso-width-percent:0;mso-height-percent:0;mso-wrap-distance-left:9pt;mso-wrap-distance-top:0;mso-wrap-distance-right:9pt;mso-wrap-distance-bottom:0;mso-position-horizontal:absolute;mso-position-horizontal-relative:text;mso-position-vertical:absolute;mso-position-vertical-relative:text;mso-width-percent:0;mso-height-percent:0;mso-width-relative:margin;mso-height-relative:margin;v-text-anchor:top" o:gfxdata="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" fillcolor="white [3201]" strokeweight=".5pt">
+              <v:shape w14:anchorId="5609E740" id="Text Box 378" o:spid="_x0000_s1171" type="#_x0000_t202" style="position:absolute;margin-left:162pt;margin-top:21.75pt;width:291pt;height:382.5pt;z-index:251892736;visibility:visible;mso-wrap-style:square;mso-width-percent:0;mso-height-percent:0;mso-wrap-distance-left:9pt;mso-wrap-distance-top:0;mso-wrap-distance-right:9pt;mso-wrap-distance-bottom:0;mso-position-horizontal:absolute;mso-position-horizontal-relative:text;mso-position-vertical:absolute;mso-position-vertical-relative:text;mso-width-percent:0;mso-height-percent:0;mso-width-relative:margin;mso-height-relative:margin;v-text-anchor:top" o:gfxdata="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" fillcolor="white [3201]" strokeweight=".5pt">
                 <v:textbox>
                   <w:txbxContent>
                     <w:tbl>
@@ -19240,7 +19586,7 @@
         <mc:AlternateContent>
           <mc:Choice Requires="wps">
             <w:drawing>
-              <wp:anchor distT="0" distB="0" distL="114300" distR="114300" simplePos="0" relativeHeight="251887616" behindDoc="0" locked="0" layoutInCell="1" allowOverlap="1" wp14:anchorId="4037E954" wp14:editId="3BFF2192">
+              <wp:anchor distT="0" distB="0" distL="114300" distR="114300" simplePos="0" relativeHeight="251887616" behindDoc="0" locked="0" layoutInCell="1" allowOverlap="1" wp14:anchorId="7E824230" wp14:editId="6632183B">
                 <wp:simplePos x="0" y="0"/>
                 <wp:positionH relativeFrom="column">
                   <wp:posOffset>-38100</wp:posOffset>
@@ -19320,7 +19666,7 @@
           </mc:Choice>
           <mc:Fallback>
             <w:pict>
-              <v:shape w14:anchorId="4037E954" id="Text Box 379" o:spid="_x0000_s1172" type="#_x0000_t202" style="position:absolute;margin-left:-3pt;margin-top:25.5pt;width:131.25pt;height:29.25pt;z-index:251887616;visibility:visible;mso-wrap-style:square;mso-wrap-distance-left:9pt;mso-wrap-distance-top:0;mso-wrap-distance-right:9pt;mso-wrap-distance-bottom:0;mso-position-horizontal:absolute;mso-position-horizontal-relative:text;mso-position-vertical:absolute;mso-position-vertical-relative:text;v-text-anchor:top" o:gfxdata="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" fillcolor="white [3201]" strokeweight=".5pt">
+              <v:shape w14:anchorId="7E824230" id="Text Box 379" o:spid="_x0000_s1172" type="#_x0000_t202" style="position:absolute;margin-left:-3pt;margin-top:25.5pt;width:131.25pt;height:29.25pt;z-index:251887616;visibility:visible;mso-wrap-style:square;mso-wrap-distance-left:9pt;mso-wrap-distance-top:0;mso-wrap-distance-right:9pt;mso-wrap-distance-bottom:0;mso-position-horizontal:absolute;mso-position-horizontal-relative:text;mso-position-vertical:absolute;mso-position-vertical-relative:text;v-text-anchor:top" o:gfxdata="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" fillcolor="white [3201]" strokeweight=".5pt">
                 <v:textbox>
                   <w:txbxContent>
                     <w:p>
@@ -19339,74 +19685,6 @@
                   </w:txbxContent>
                 </v:textbox>
               </v:shape>
-            </w:pict>
-          </mc:Fallback>
-        </mc:AlternateContent>
-      </w:r>
-      <w:r>
-        <w:rPr>
-          <w:noProof/>
-          <w:sz w:val="44"/>
-          <w:szCs w:val="44"/>
-        </w:rPr>
-        <mc:AlternateContent>
-          <mc:Choice Requires="wps">
-            <w:drawing>
-              <wp:anchor distT="0" distB="0" distL="114300" distR="114300" simplePos="0" relativeHeight="251886592" behindDoc="0" locked="0" layoutInCell="1" allowOverlap="1" wp14:anchorId="45B7A0A6" wp14:editId="309AEC81">
-                <wp:simplePos x="0" y="0"/>
-                <wp:positionH relativeFrom="column">
-                  <wp:posOffset>-295275</wp:posOffset>
-                </wp:positionH>
-                <wp:positionV relativeFrom="paragraph">
-                  <wp:posOffset>-180975</wp:posOffset>
-                </wp:positionV>
-                <wp:extent cx="6334125" cy="6600825"/>
-                <wp:effectExtent l="0" t="0" r="28575" b="28575"/>
-                <wp:wrapNone/>
-                <wp:docPr id="380" name="Rectangle 380"/>
-                <wp:cNvGraphicFramePr/>
-                <a:graphic xmlns:a="http://schemas.openxmlformats.org/drawingml/2006/main">
-                  <a:graphicData uri="http://schemas.microsoft.com/office/word/2010/wordprocessingShape">
-                    <wps:wsp>
-                      <wps:cNvSpPr/>
-                      <wps:spPr>
-                        <a:xfrm>
-                          <a:off x="0" y="0"/>
-                          <a:ext cx="6334125" cy="6600825"/>
-                        </a:xfrm>
-                        <a:prstGeom prst="rect">
-                          <a:avLst/>
-                        </a:prstGeom>
-                      </wps:spPr>
-                      <wps:style>
-                        <a:lnRef idx="2">
-                          <a:schemeClr val="accent6"/>
-                        </a:lnRef>
-                        <a:fillRef idx="1">
-                          <a:schemeClr val="lt1"/>
-                        </a:fillRef>
-                        <a:effectRef idx="0">
-                          <a:schemeClr val="accent6"/>
-                        </a:effectRef>
-                        <a:fontRef idx="minor">
-                          <a:schemeClr val="dk1"/>
-                        </a:fontRef>
-                      </wps:style>
-                      <wps:bodyPr rot="0" spcFirstLastPara="0" vertOverflow="overflow" horzOverflow="overflow" vert="horz" wrap="square" lIns="91440" tIns="45720" rIns="91440" bIns="45720" numCol="1" spcCol="0" rtlCol="0" fromWordArt="0" anchor="ctr" anchorCtr="0" forceAA="0" compatLnSpc="1">
-                        <a:prstTxWarp prst="textNoShape">
-                          <a:avLst/>
-                        </a:prstTxWarp>
-                        <a:noAutofit/>
-                      </wps:bodyPr>
-                    </wps:wsp>
-                  </a:graphicData>
-                </a:graphic>
-              </wp:anchor>
-            </w:drawing>
-          </mc:Choice>
-          <mc:Fallback>
-            <w:pict>
-              <v:rect w14:anchorId="5707608C" id="Rectangle 380" o:spid="_x0000_s1026" style="position:absolute;margin-left:-23.25pt;margin-top:-14.25pt;width:498.75pt;height:519.75pt;z-index:251886592;visibility:visible;mso-wrap-style:square;mso-wrap-distance-left:9pt;mso-wrap-distance-top:0;mso-wrap-distance-right:9pt;mso-wrap-distance-bottom:0;mso-position-horizontal:absolute;mso-position-horizontal-relative:text;mso-position-vertical:absolute;mso-position-vertical-relative:text;v-text-anchor:middle" o:gfxdata="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" fillcolor="white [3201]" strokecolor="#70ad47 [3209]" strokeweight="1pt"/>
             </w:pict>
           </mc:Fallback>
         </mc:AlternateContent>
@@ -19842,15 +20120,139 @@
       </w:pPr>
       <w:r>
         <w:rPr>
+          <w:sz w:val="44"/>
+          <w:szCs w:val="44"/>
+        </w:rPr>
+        <w:lastRenderedPageBreak/>
+        <w:t>14</w:t>
+      </w:r>
+      <w:r>
+        <w:rPr>
+          <w:sz w:val="44"/>
+          <w:szCs w:val="44"/>
+        </w:rPr>
+        <w:t>.Admins page.</w:t>
+      </w:r>
+    </w:p>
+    <w:p>
+      <w:pPr>
+        <w:tabs>
+          <w:tab w:val="left" w:pos="4020"/>
+        </w:tabs>
+        <w:rPr>
+          <w:sz w:val="44"/>
+          <w:szCs w:val="44"/>
+        </w:rPr>
+      </w:pPr>
+      <w:r>
+        <w:rPr>
+          <w:sz w:val="44"/>
+          <w:szCs w:val="44"/>
+        </w:rPr>
+        <w:t xml:space="preserve">View on clicking view/edit </w:t>
+      </w:r>
+      <w:r>
+        <w:rPr>
+          <w:sz w:val="44"/>
+          <w:szCs w:val="44"/>
+        </w:rPr>
+        <w:t>product sizes</w:t>
+      </w:r>
+    </w:p>
+    <w:p>
+      <w:pPr>
+        <w:tabs>
+          <w:tab w:val="left" w:pos="4020"/>
+        </w:tabs>
+        <w:rPr>
+          <w:sz w:val="44"/>
+          <w:szCs w:val="44"/>
+        </w:rPr>
+      </w:pPr>
+      <w:r>
+        <w:rPr>
           <w:noProof/>
           <w:sz w:val="44"/>
           <w:szCs w:val="44"/>
         </w:rPr>
-        <w:lastRenderedPageBreak/>
         <mc:AlternateContent>
           <mc:Choice Requires="wps">
             <w:drawing>
-              <wp:anchor distT="0" distB="0" distL="114300" distR="114300" simplePos="0" relativeHeight="251900928" behindDoc="0" locked="0" layoutInCell="1" allowOverlap="1" wp14:anchorId="3DA35BB3" wp14:editId="3F01B98B">
+              <wp:anchor distT="0" distB="0" distL="114300" distR="114300" simplePos="0" relativeHeight="251894784" behindDoc="0" locked="0" layoutInCell="1" allowOverlap="1" wp14:anchorId="64C9EB1C" wp14:editId="314D7547">
+                <wp:simplePos x="0" y="0"/>
+                <wp:positionH relativeFrom="column">
+                  <wp:posOffset>-285751</wp:posOffset>
+                </wp:positionH>
+                <wp:positionV relativeFrom="paragraph">
+                  <wp:posOffset>247649</wp:posOffset>
+                </wp:positionV>
+                <wp:extent cx="6334125" cy="5153025"/>
+                <wp:effectExtent l="0" t="0" r="28575" b="28575"/>
+                <wp:wrapNone/>
+                <wp:docPr id="387" name="Rectangle 387"/>
+                <wp:cNvGraphicFramePr/>
+                <a:graphic xmlns:a="http://schemas.openxmlformats.org/drawingml/2006/main">
+                  <a:graphicData uri="http://schemas.microsoft.com/office/word/2010/wordprocessingShape">
+                    <wps:wsp>
+                      <wps:cNvSpPr/>
+                      <wps:spPr>
+                        <a:xfrm>
+                          <a:off x="0" y="0"/>
+                          <a:ext cx="6334125" cy="5153025"/>
+                        </a:xfrm>
+                        <a:prstGeom prst="rect">
+                          <a:avLst/>
+                        </a:prstGeom>
+                      </wps:spPr>
+                      <wps:style>
+                        <a:lnRef idx="2">
+                          <a:schemeClr val="accent6"/>
+                        </a:lnRef>
+                        <a:fillRef idx="1">
+                          <a:schemeClr val="lt1"/>
+                        </a:fillRef>
+                        <a:effectRef idx="0">
+                          <a:schemeClr val="accent6"/>
+                        </a:effectRef>
+                        <a:fontRef idx="minor">
+                          <a:schemeClr val="dk1"/>
+                        </a:fontRef>
+                      </wps:style>
+                      <wps:bodyPr rot="0" spcFirstLastPara="0" vertOverflow="overflow" horzOverflow="overflow" vert="horz" wrap="square" lIns="91440" tIns="45720" rIns="91440" bIns="45720" numCol="1" spcCol="0" rtlCol="0" fromWordArt="0" anchor="ctr" anchorCtr="0" forceAA="0" compatLnSpc="1">
+                        <a:prstTxWarp prst="textNoShape">
+                          <a:avLst/>
+                        </a:prstTxWarp>
+                        <a:noAutofit/>
+                      </wps:bodyPr>
+                    </wps:wsp>
+                  </a:graphicData>
+                </a:graphic>
+                <wp14:sizeRelH relativeFrom="margin">
+                  <wp14:pctWidth>0</wp14:pctWidth>
+                </wp14:sizeRelH>
+                <wp14:sizeRelV relativeFrom="margin">
+                  <wp14:pctHeight>0</wp14:pctHeight>
+                </wp14:sizeRelV>
+              </wp:anchor>
+            </w:drawing>
+          </mc:Choice>
+          <mc:Fallback>
+            <w:pict>
+              <v:rect w14:anchorId="3389BE68" id="Rectangle 387" o:spid="_x0000_s1026" style="position:absolute;margin-left:-22.5pt;margin-top:19.5pt;width:498.75pt;height:405.75pt;z-index:251894784;visibility:visible;mso-wrap-style:square;mso-width-percent:0;mso-height-percent:0;mso-wrap-distance-left:9pt;mso-wrap-distance-top:0;mso-wrap-distance-right:9pt;mso-wrap-distance-bottom:0;mso-position-horizontal:absolute;mso-position-horizontal-relative:text;mso-position-vertical:absolute;mso-position-vertical-relative:text;mso-width-percent:0;mso-height-percent:0;mso-width-relative:margin;mso-height-relative:margin;v-text-anchor:middle" o:gfxdata="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" fillcolor="white [3201]" strokecolor="#70ad47 [3209]" strokeweight="1pt"/>
+            </w:pict>
+          </mc:Fallback>
+        </mc:AlternateContent>
+      </w:r>
+      <w:r>
+        <w:rPr>
+          <w:noProof/>
+          <w:sz w:val="44"/>
+          <w:szCs w:val="44"/>
+        </w:rPr>
+        <mc:AlternateContent>
+          <mc:Choice Requires="wps">
+            <w:drawing>
+              <wp:anchor distT="0" distB="0" distL="114300" distR="114300" simplePos="0" relativeHeight="251900928" behindDoc="0" locked="0" layoutInCell="1" allowOverlap="1" wp14:anchorId="4DD53EBB" wp14:editId="08D46840">
                 <wp:simplePos x="0" y="0"/>
                 <wp:positionH relativeFrom="column">
                   <wp:posOffset>2057400</wp:posOffset>
@@ -20063,7 +20465,7 @@
           </mc:Choice>
           <mc:Fallback>
             <w:pict>
-              <v:shape w14:anchorId="3DA35BB3" id="Text Box 385" o:spid="_x0000_s1177" type="#_x0000_t202" style="position:absolute;margin-left:162pt;margin-top:21.75pt;width:291pt;height:382.5pt;z-index:251900928;visibility:visible;mso-wrap-style:square;mso-width-percent:0;mso-height-percent:0;mso-wrap-distance-left:9pt;mso-wrap-distance-top:0;mso-wrap-distance-right:9pt;mso-wrap-distance-bottom:0;mso-position-horizontal:absolute;mso-position-horizontal-relative:text;mso-position-vertical:absolute;mso-position-vertical-relative:text;mso-width-percent:0;mso-height-percent:0;mso-width-relative:margin;mso-height-relative:margin;v-text-anchor:top" o:gfxdata="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" fillcolor="white [3201]" strokeweight=".5pt">
+              <v:shape w14:anchorId="4DD53EBB" id="Text Box 385" o:spid="_x0000_s1177" type="#_x0000_t202" style="position:absolute;margin-left:162pt;margin-top:21.75pt;width:291pt;height:382.5pt;z-index:251900928;visibility:visible;mso-wrap-style:square;mso-width-percent:0;mso-height-percent:0;mso-wrap-distance-left:9pt;mso-wrap-distance-top:0;mso-wrap-distance-right:9pt;mso-wrap-distance-bottom:0;mso-position-horizontal:absolute;mso-position-horizontal-relative:text;mso-position-vertical:absolute;mso-position-vertical-relative:text;mso-width-percent:0;mso-height-percent:0;mso-width-relative:margin;mso-height-relative:margin;v-text-anchor:top" o:gfxdata="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" fillcolor="white [3201]" strokeweight=".5pt">
                 <v:textbox>
                   <w:txbxContent>
                     <w:tbl>
@@ -20222,7 +20624,7 @@
         <mc:AlternateContent>
           <mc:Choice Requires="wps">
             <w:drawing>
-              <wp:anchor distT="0" distB="0" distL="114300" distR="114300" simplePos="0" relativeHeight="251895808" behindDoc="0" locked="0" layoutInCell="1" allowOverlap="1" wp14:anchorId="4037E954" wp14:editId="3BFF2192">
+              <wp:anchor distT="0" distB="0" distL="114300" distR="114300" simplePos="0" relativeHeight="251895808" behindDoc="0" locked="0" layoutInCell="1" allowOverlap="1" wp14:anchorId="57B00A55" wp14:editId="178949BB">
                 <wp:simplePos x="0" y="0"/>
                 <wp:positionH relativeFrom="column">
                   <wp:posOffset>-38100</wp:posOffset>
@@ -20302,7 +20704,7 @@
           </mc:Choice>
           <mc:Fallback>
             <w:pict>
-              <v:shape w14:anchorId="4037E954" id="Text Box 386" o:spid="_x0000_s1178" type="#_x0000_t202" style="position:absolute;margin-left:-3pt;margin-top:25.5pt;width:131.25pt;height:29.25pt;z-index:251895808;visibility:visible;mso-wrap-style:square;mso-wrap-distance-left:9pt;mso-wrap-distance-top:0;mso-wrap-distance-right:9pt;mso-wrap-distance-bottom:0;mso-position-horizontal:absolute;mso-position-horizontal-relative:text;mso-position-vertical:absolute;mso-position-vertical-relative:text;v-text-anchor:top" o:gfxdata="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" fillcolor="white [3201]" strokeweight=".5pt">
+              <v:shape w14:anchorId="57B00A55" id="Text Box 386" o:spid="_x0000_s1178" type="#_x0000_t202" style="position:absolute;margin-left:-3pt;margin-top:25.5pt;width:131.25pt;height:29.25pt;z-index:251895808;visibility:visible;mso-wrap-style:square;mso-wrap-distance-left:9pt;mso-wrap-distance-top:0;mso-wrap-distance-right:9pt;mso-wrap-distance-bottom:0;mso-position-horizontal:absolute;mso-position-horizontal-relative:text;mso-position-vertical:absolute;mso-position-vertical-relative:text;v-text-anchor:top" o:gfxdata="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" fillcolor="white [3201]" strokeweight=".5pt">
                 <v:textbox>
                   <w:txbxContent>
                     <w:p>
@@ -20321,74 +20723,6 @@
                   </w:txbxContent>
                 </v:textbox>
               </v:shape>
-            </w:pict>
-          </mc:Fallback>
-        </mc:AlternateContent>
-      </w:r>
-      <w:r>
-        <w:rPr>
-          <w:noProof/>
-          <w:sz w:val="44"/>
-          <w:szCs w:val="44"/>
-        </w:rPr>
-        <mc:AlternateContent>
-          <mc:Choice Requires="wps">
-            <w:drawing>
-              <wp:anchor distT="0" distB="0" distL="114300" distR="114300" simplePos="0" relativeHeight="251894784" behindDoc="0" locked="0" layoutInCell="1" allowOverlap="1" wp14:anchorId="45B7A0A6" wp14:editId="309AEC81">
-                <wp:simplePos x="0" y="0"/>
-                <wp:positionH relativeFrom="column">
-                  <wp:posOffset>-295275</wp:posOffset>
-                </wp:positionH>
-                <wp:positionV relativeFrom="paragraph">
-                  <wp:posOffset>-180975</wp:posOffset>
-                </wp:positionV>
-                <wp:extent cx="6334125" cy="6600825"/>
-                <wp:effectExtent l="0" t="0" r="28575" b="28575"/>
-                <wp:wrapNone/>
-                <wp:docPr id="387" name="Rectangle 387"/>
-                <wp:cNvGraphicFramePr/>
-                <a:graphic xmlns:a="http://schemas.openxmlformats.org/drawingml/2006/main">
-                  <a:graphicData uri="http://schemas.microsoft.com/office/word/2010/wordprocessingShape">
-                    <wps:wsp>
-                      <wps:cNvSpPr/>
-                      <wps:spPr>
-                        <a:xfrm>
-                          <a:off x="0" y="0"/>
-                          <a:ext cx="6334125" cy="6600825"/>
-                        </a:xfrm>
-                        <a:prstGeom prst="rect">
-                          <a:avLst/>
-                        </a:prstGeom>
-                      </wps:spPr>
-                      <wps:style>
-                        <a:lnRef idx="2">
-                          <a:schemeClr val="accent6"/>
-                        </a:lnRef>
-                        <a:fillRef idx="1">
-                          <a:schemeClr val="lt1"/>
-                        </a:fillRef>
-                        <a:effectRef idx="0">
-                          <a:schemeClr val="accent6"/>
-                        </a:effectRef>
-                        <a:fontRef idx="minor">
-                          <a:schemeClr val="dk1"/>
-                        </a:fontRef>
-                      </wps:style>
-                      <wps:bodyPr rot="0" spcFirstLastPara="0" vertOverflow="overflow" horzOverflow="overflow" vert="horz" wrap="square" lIns="91440" tIns="45720" rIns="91440" bIns="45720" numCol="1" spcCol="0" rtlCol="0" fromWordArt="0" anchor="ctr" anchorCtr="0" forceAA="0" compatLnSpc="1">
-                        <a:prstTxWarp prst="textNoShape">
-                          <a:avLst/>
-                        </a:prstTxWarp>
-                        <a:noAutofit/>
-                      </wps:bodyPr>
-                    </wps:wsp>
-                  </a:graphicData>
-                </a:graphic>
-              </wp:anchor>
-            </w:drawing>
-          </mc:Choice>
-          <mc:Fallback>
-            <w:pict>
-              <v:rect w14:anchorId="450F8614" id="Rectangle 387" o:spid="_x0000_s1026" style="position:absolute;margin-left:-23.25pt;margin-top:-14.25pt;width:498.75pt;height:519.75pt;z-index:251894784;visibility:visible;mso-wrap-style:square;mso-wrap-distance-left:9pt;mso-wrap-distance-top:0;mso-wrap-distance-right:9pt;mso-wrap-distance-bottom:0;mso-position-horizontal:absolute;mso-position-horizontal-relative:text;mso-position-vertical:absolute;mso-position-vertical-relative:text;v-text-anchor:middle" o:gfxdata="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" fillcolor="white [3201]" strokecolor="#70ad47 [3209]" strokeweight="1pt"/>
             </w:pict>
           </mc:Fallback>
         </mc:AlternateContent>
@@ -20824,15 +21158,165 @@
       </w:pPr>
       <w:r>
         <w:rPr>
+          <w:sz w:val="44"/>
+          <w:szCs w:val="44"/>
+        </w:rPr>
+        <w:lastRenderedPageBreak/>
+        <w:t>15</w:t>
+      </w:r>
+      <w:bookmarkStart w:id="0" w:name="_GoBack"/>
+      <w:bookmarkEnd w:id="0"/>
+      <w:r>
+        <w:rPr>
+          <w:sz w:val="44"/>
+          <w:szCs w:val="44"/>
+        </w:rPr>
+        <w:t>.Admins page.</w:t>
+      </w:r>
+    </w:p>
+    <w:p>
+      <w:pPr>
+        <w:tabs>
+          <w:tab w:val="left" w:pos="4020"/>
+        </w:tabs>
+        <w:rPr>
+          <w:sz w:val="44"/>
+          <w:szCs w:val="44"/>
+        </w:rPr>
+      </w:pPr>
+      <w:r>
+        <w:rPr>
+          <w:sz w:val="44"/>
+          <w:szCs w:val="44"/>
+        </w:rPr>
+        <w:t xml:space="preserve">View on clicking view/edit </w:t>
+      </w:r>
+      <w:r>
+        <w:rPr>
+          <w:sz w:val="44"/>
+          <w:szCs w:val="44"/>
+        </w:rPr>
+        <w:t>orders.</w:t>
+      </w:r>
+    </w:p>
+    <w:p>
+      <w:pPr>
+        <w:tabs>
+          <w:tab w:val="left" w:pos="4020"/>
+        </w:tabs>
+        <w:rPr>
+          <w:sz w:val="44"/>
+          <w:szCs w:val="44"/>
+        </w:rPr>
+      </w:pPr>
+    </w:p>
+    <w:p>
+      <w:pPr>
+        <w:tabs>
+          <w:tab w:val="left" w:pos="4020"/>
+        </w:tabs>
+        <w:rPr>
+          <w:sz w:val="44"/>
+          <w:szCs w:val="44"/>
+        </w:rPr>
+      </w:pPr>
+    </w:p>
+    <w:p>
+      <w:pPr>
+        <w:tabs>
+          <w:tab w:val="left" w:pos="4020"/>
+        </w:tabs>
+        <w:rPr>
+          <w:sz w:val="44"/>
+          <w:szCs w:val="44"/>
+        </w:rPr>
+      </w:pPr>
+      <w:r>
+        <w:rPr>
           <w:noProof/>
           <w:sz w:val="44"/>
           <w:szCs w:val="44"/>
         </w:rPr>
-        <w:lastRenderedPageBreak/>
         <mc:AlternateContent>
           <mc:Choice Requires="wps">
             <w:drawing>
-              <wp:anchor distT="0" distB="0" distL="114300" distR="114300" simplePos="0" relativeHeight="251909120" behindDoc="0" locked="0" layoutInCell="1" allowOverlap="1" wp14:anchorId="3DA35BB3" wp14:editId="3F01B98B">
+              <wp:anchor distT="0" distB="0" distL="114300" distR="114300" simplePos="0" relativeHeight="251902976" behindDoc="0" locked="0" layoutInCell="1" allowOverlap="1" wp14:anchorId="02DBF002" wp14:editId="4A932DF4">
+                <wp:simplePos x="0" y="0"/>
+                <wp:positionH relativeFrom="margin">
+                  <wp:align>right</wp:align>
+                </wp:positionH>
+                <wp:positionV relativeFrom="paragraph">
+                  <wp:posOffset>9526</wp:posOffset>
+                </wp:positionV>
+                <wp:extent cx="6219825" cy="4876800"/>
+                <wp:effectExtent l="0" t="0" r="28575" b="19050"/>
+                <wp:wrapNone/>
+                <wp:docPr id="394" name="Rectangle 394"/>
+                <wp:cNvGraphicFramePr/>
+                <a:graphic xmlns:a="http://schemas.openxmlformats.org/drawingml/2006/main">
+                  <a:graphicData uri="http://schemas.microsoft.com/office/word/2010/wordprocessingShape">
+                    <wps:wsp>
+                      <wps:cNvSpPr/>
+                      <wps:spPr>
+                        <a:xfrm>
+                          <a:off x="0" y="0"/>
+                          <a:ext cx="6219825" cy="4876800"/>
+                        </a:xfrm>
+                        <a:prstGeom prst="rect">
+                          <a:avLst/>
+                        </a:prstGeom>
+                      </wps:spPr>
+                      <wps:style>
+                        <a:lnRef idx="2">
+                          <a:schemeClr val="accent6"/>
+                        </a:lnRef>
+                        <a:fillRef idx="1">
+                          <a:schemeClr val="lt1"/>
+                        </a:fillRef>
+                        <a:effectRef idx="0">
+                          <a:schemeClr val="accent6"/>
+                        </a:effectRef>
+                        <a:fontRef idx="minor">
+                          <a:schemeClr val="dk1"/>
+                        </a:fontRef>
+                      </wps:style>
+                      <wps:bodyPr rot="0" spcFirstLastPara="0" vertOverflow="overflow" horzOverflow="overflow" vert="horz" wrap="square" lIns="91440" tIns="45720" rIns="91440" bIns="45720" numCol="1" spcCol="0" rtlCol="0" fromWordArt="0" anchor="ctr" anchorCtr="0" forceAA="0" compatLnSpc="1">
+                        <a:prstTxWarp prst="textNoShape">
+                          <a:avLst/>
+                        </a:prstTxWarp>
+                        <a:noAutofit/>
+                      </wps:bodyPr>
+                    </wps:wsp>
+                  </a:graphicData>
+                </a:graphic>
+                <wp14:sizeRelH relativeFrom="margin">
+                  <wp14:pctWidth>0</wp14:pctWidth>
+                </wp14:sizeRelH>
+                <wp14:sizeRelV relativeFrom="margin">
+                  <wp14:pctHeight>0</wp14:pctHeight>
+                </wp14:sizeRelV>
+              </wp:anchor>
+            </w:drawing>
+          </mc:Choice>
+          <mc:Fallback>
+            <w:pict>
+              <v:rect w14:anchorId="41647D92" id="Rectangle 394" o:spid="_x0000_s1026" style="position:absolute;margin-left:438.55pt;margin-top:.75pt;width:489.75pt;height:384pt;z-index:251902976;visibility:visible;mso-wrap-style:square;mso-width-percent:0;mso-height-percent:0;mso-wrap-distance-left:9pt;mso-wrap-distance-top:0;mso-wrap-distance-right:9pt;mso-wrap-distance-bottom:0;mso-position-horizontal:right;mso-position-horizontal-relative:margin;mso-position-vertical:absolute;mso-position-vertical-relative:text;mso-width-percent:0;mso-height-percent:0;mso-width-relative:margin;mso-height-relative:margin;v-text-anchor:middle" o:gfxdata="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" fillcolor="white [3201]" strokecolor="#70ad47 [3209]" strokeweight="1pt">
+                <w10:wrap anchorx="margin"/>
+              </v:rect>
+            </w:pict>
+          </mc:Fallback>
+        </mc:AlternateContent>
+      </w:r>
+      <w:r>
+        <w:rPr>
+          <w:noProof/>
+          <w:sz w:val="44"/>
+          <w:szCs w:val="44"/>
+        </w:rPr>
+        <mc:AlternateContent>
+          <mc:Choice Requires="wps">
+            <w:drawing>
+              <wp:anchor distT="0" distB="0" distL="114300" distR="114300" simplePos="0" relativeHeight="251909120" behindDoc="0" locked="0" layoutInCell="1" allowOverlap="1" wp14:anchorId="7F3D2015" wp14:editId="6704C647">
                 <wp:simplePos x="0" y="0"/>
                 <wp:positionH relativeFrom="column">
                   <wp:posOffset>2057400</wp:posOffset>
@@ -20840,8 +21324,8 @@
                 <wp:positionV relativeFrom="paragraph">
                   <wp:posOffset>257175</wp:posOffset>
                 </wp:positionV>
-                <wp:extent cx="3695700" cy="4857750"/>
-                <wp:effectExtent l="0" t="0" r="19050" b="19050"/>
+                <wp:extent cx="3590925" cy="4419600"/>
+                <wp:effectExtent l="0" t="0" r="28575" b="19050"/>
                 <wp:wrapNone/>
                 <wp:docPr id="392" name="Text Box 392"/>
                 <wp:cNvGraphicFramePr/>
@@ -20852,7 +21336,7 @@
                       <wps:spPr>
                         <a:xfrm>
                           <a:off x="0" y="0"/>
-                          <a:ext cx="3695700" cy="4857750"/>
+                          <a:ext cx="3590925" cy="4419600"/>
                         </a:xfrm>
                         <a:prstGeom prst="rect">
                           <a:avLst/>
@@ -20908,10 +21392,7 @@
                                 </w:tcPr>
                                 <w:p>
                                   <w:r>
-                                    <w:t xml:space="preserve">Order </w:t>
-                                  </w:r>
-                                  <w:r>
-                                    <w:t>id</w:t>
+                                    <w:t>Order id</w:t>
                                   </w:r>
                                 </w:p>
                               </w:tc>
@@ -21071,10 +21552,7 @@
                               </w:tc>
                             </w:tr>
                           </w:tbl>
-                          <w:p>
-                            <w:bookmarkStart w:id="0" w:name="_GoBack"/>
-                            <w:bookmarkEnd w:id="0"/>
-                          </w:p>
+                          <w:p/>
                         </w:txbxContent>
                       </wps:txbx>
                       <wps:bodyPr rot="0" spcFirstLastPara="0" vertOverflow="overflow" horzOverflow="overflow" vert="horz" wrap="square" lIns="91440" tIns="45720" rIns="91440" bIns="45720" numCol="1" spcCol="0" rtlCol="0" fromWordArt="0" anchor="t" anchorCtr="0" forceAA="0" compatLnSpc="1">
@@ -21097,7 +21575,7 @@
           </mc:Choice>
           <mc:Fallback>
             <w:pict>
-              <v:shape w14:anchorId="3DA35BB3" id="Text Box 392" o:spid="_x0000_s1183" type="#_x0000_t202" style="position:absolute;margin-left:162pt;margin-top:20.25pt;width:291pt;height:382.5pt;z-index:251909120;visibility:visible;mso-wrap-style:square;mso-width-percent:0;mso-height-percent:0;mso-wrap-distance-left:9pt;mso-wrap-distance-top:0;mso-wrap-distance-right:9pt;mso-wrap-distance-bottom:0;mso-position-horizontal:absolute;mso-position-horizontal-relative:text;mso-position-vertical:absolute;mso-position-vertical-relative:text;mso-width-percent:0;mso-height-percent:0;mso-width-relative:margin;mso-height-relative:margin;v-text-anchor:top" o:gfxdata="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" fillcolor="white [3201]" strokeweight=".5pt">
+              <v:shape w14:anchorId="7F3D2015" id="Text Box 392" o:spid="_x0000_s1183" type="#_x0000_t202" style="position:absolute;margin-left:162pt;margin-top:20.25pt;width:282.75pt;height:348pt;z-index:251909120;visibility:visible;mso-wrap-style:square;mso-width-percent:0;mso-height-percent:0;mso-wrap-distance-left:9pt;mso-wrap-distance-top:0;mso-wrap-distance-right:9pt;mso-wrap-distance-bottom:0;mso-position-horizontal:absolute;mso-position-horizontal-relative:text;mso-position-vertical:absolute;mso-position-vertical-relative:text;mso-width-percent:0;mso-height-percent:0;mso-width-relative:margin;mso-height-relative:margin;v-text-anchor:top" o:gfxdata="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" fillcolor="white [3201]" strokeweight=".5pt">
                 <v:textbox>
                   <w:txbxContent>
                     <w:tbl>
@@ -21125,10 +21603,7 @@
                           </w:tcPr>
                           <w:p>
                             <w:r>
-                              <w:t xml:space="preserve">Order </w:t>
-                            </w:r>
-                            <w:r>
-                              <w:t>id</w:t>
+                              <w:t>Order id</w:t>
                             </w:r>
                           </w:p>
                         </w:tc>
@@ -21288,10 +21763,7 @@
                         </w:tc>
                       </w:tr>
                     </w:tbl>
-                    <w:p>
-                      <w:bookmarkStart w:id="1" w:name="_GoBack"/>
-                      <w:bookmarkEnd w:id="1"/>
-                    </w:p>
+                    <w:p/>
                   </w:txbxContent>
                 </v:textbox>
               </v:shape>
@@ -21308,7 +21780,7 @@
         <mc:AlternateContent>
           <mc:Choice Requires="wps">
             <w:drawing>
-              <wp:anchor distT="0" distB="0" distL="114300" distR="114300" simplePos="0" relativeHeight="251904000" behindDoc="0" locked="0" layoutInCell="1" allowOverlap="1" wp14:anchorId="4037E954" wp14:editId="3BFF2192">
+              <wp:anchor distT="0" distB="0" distL="114300" distR="114300" simplePos="0" relativeHeight="251904000" behindDoc="0" locked="0" layoutInCell="1" allowOverlap="1" wp14:anchorId="48E29CC0" wp14:editId="38A44B84">
                 <wp:simplePos x="0" y="0"/>
                 <wp:positionH relativeFrom="column">
                   <wp:posOffset>-38100</wp:posOffset>
@@ -21388,7 +21860,7 @@
           </mc:Choice>
           <mc:Fallback>
             <w:pict>
-              <v:shape w14:anchorId="4037E954" id="Text Box 393" o:spid="_x0000_s1184" type="#_x0000_t202" style="position:absolute;margin-left:-3pt;margin-top:25.5pt;width:131.25pt;height:29.25pt;z-index:251904000;visibility:visible;mso-wrap-style:square;mso-wrap-distance-left:9pt;mso-wrap-distance-top:0;mso-wrap-distance-right:9pt;mso-wrap-distance-bottom:0;mso-position-horizontal:absolute;mso-position-horizontal-relative:text;mso-position-vertical:absolute;mso-position-vertical-relative:text;v-text-anchor:top" o:gfxdata="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" fillcolor="white [3201]" strokeweight=".5pt">
+              <v:shape w14:anchorId="48E29CC0" id="Text Box 393" o:spid="_x0000_s1184" type="#_x0000_t202" style="position:absolute;margin-left:-3pt;margin-top:25.5pt;width:131.25pt;height:29.25pt;z-index:251904000;visibility:visible;mso-wrap-style:square;mso-wrap-distance-left:9pt;mso-wrap-distance-top:0;mso-wrap-distance-right:9pt;mso-wrap-distance-bottom:0;mso-position-horizontal:absolute;mso-position-horizontal-relative:text;mso-position-vertical:absolute;mso-position-vertical-relative:text;v-text-anchor:top" o:gfxdata="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" fillcolor="white [3201]" strokeweight=".5pt">
                 <v:textbox>
                   <w:txbxContent>
                     <w:p>
@@ -21407,74 +21879,6 @@
                   </w:txbxContent>
                 </v:textbox>
               </v:shape>
-            </w:pict>
-          </mc:Fallback>
-        </mc:AlternateContent>
-      </w:r>
-      <w:r>
-        <w:rPr>
-          <w:noProof/>
-          <w:sz w:val="44"/>
-          <w:szCs w:val="44"/>
-        </w:rPr>
-        <mc:AlternateContent>
-          <mc:Choice Requires="wps">
-            <w:drawing>
-              <wp:anchor distT="0" distB="0" distL="114300" distR="114300" simplePos="0" relativeHeight="251902976" behindDoc="0" locked="0" layoutInCell="1" allowOverlap="1" wp14:anchorId="45B7A0A6" wp14:editId="309AEC81">
-                <wp:simplePos x="0" y="0"/>
-                <wp:positionH relativeFrom="column">
-                  <wp:posOffset>-295275</wp:posOffset>
-                </wp:positionH>
-                <wp:positionV relativeFrom="paragraph">
-                  <wp:posOffset>-180975</wp:posOffset>
-                </wp:positionV>
-                <wp:extent cx="6334125" cy="6600825"/>
-                <wp:effectExtent l="0" t="0" r="28575" b="28575"/>
-                <wp:wrapNone/>
-                <wp:docPr id="394" name="Rectangle 394"/>
-                <wp:cNvGraphicFramePr/>
-                <a:graphic xmlns:a="http://schemas.openxmlformats.org/drawingml/2006/main">
-                  <a:graphicData uri="http://schemas.microsoft.com/office/word/2010/wordprocessingShape">
-                    <wps:wsp>
-                      <wps:cNvSpPr/>
-                      <wps:spPr>
-                        <a:xfrm>
-                          <a:off x="0" y="0"/>
-                          <a:ext cx="6334125" cy="6600825"/>
-                        </a:xfrm>
-                        <a:prstGeom prst="rect">
-                          <a:avLst/>
-                        </a:prstGeom>
-                      </wps:spPr>
-                      <wps:style>
-                        <a:lnRef idx="2">
-                          <a:schemeClr val="accent6"/>
-                        </a:lnRef>
-                        <a:fillRef idx="1">
-                          <a:schemeClr val="lt1"/>
-                        </a:fillRef>
-                        <a:effectRef idx="0">
-                          <a:schemeClr val="accent6"/>
-                        </a:effectRef>
-                        <a:fontRef idx="minor">
-                          <a:schemeClr val="dk1"/>
-                        </a:fontRef>
-                      </wps:style>
-                      <wps:bodyPr rot="0" spcFirstLastPara="0" vertOverflow="overflow" horzOverflow="overflow" vert="horz" wrap="square" lIns="91440" tIns="45720" rIns="91440" bIns="45720" numCol="1" spcCol="0" rtlCol="0" fromWordArt="0" anchor="ctr" anchorCtr="0" forceAA="0" compatLnSpc="1">
-                        <a:prstTxWarp prst="textNoShape">
-                          <a:avLst/>
-                        </a:prstTxWarp>
-                        <a:noAutofit/>
-                      </wps:bodyPr>
-                    </wps:wsp>
-                  </a:graphicData>
-                </a:graphic>
-              </wp:anchor>
-            </w:drawing>
-          </mc:Choice>
-          <mc:Fallback>
-            <w:pict>
-              <v:rect w14:anchorId="66D4235C" id="Rectangle 394" o:spid="_x0000_s1026" style="position:absolute;margin-left:-23.25pt;margin-top:-14.25pt;width:498.75pt;height:519.75pt;z-index:251902976;visibility:visible;mso-wrap-style:square;mso-wrap-distance-left:9pt;mso-wrap-distance-top:0;mso-wrap-distance-right:9pt;mso-wrap-distance-bottom:0;mso-position-horizontal:absolute;mso-position-horizontal-relative:text;mso-position-vertical:absolute;mso-position-vertical-relative:text;v-text-anchor:middle" o:gfxdata="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" fillcolor="white [3201]" strokecolor="#70ad47 [3209]" strokeweight="1pt"/>
             </w:pict>
           </mc:Fallback>
         </mc:AlternateContent>

</xml_diff>